<commit_message>
fase final - testes - resultado - conclusao
</commit_message>
<xml_diff>
--- a/Conclusao - Roteiro para fazer testes.docx
+++ b/Conclusao - Roteiro para fazer testes.docx
@@ -1240,7 +1240,6 @@
           <w:szCs w:val="27"/>
           <w:lang w:eastAsia="pt-BR"/>
         </w:rPr>
-        <w:lastRenderedPageBreak/>
         <w:t>Relatório de pré-lançamento no Google Play</w:t>
       </w:r>
     </w:p>
@@ -1545,8 +1544,1494 @@
           <w:lang w:eastAsia="pt-BR"/>
         </w:rPr>
       </w:pPr>
-      <w:bookmarkStart w:id="0" w:name="_GoBack"/>
-      <w:bookmarkEnd w:id="0"/>
+    </w:p>
+    <w:p>
+      <w:pPr>
+        <w:shd w:val="clear" w:color="auto" w:fill="FFFFFF"/>
+        <w:spacing w:before="100" w:beforeAutospacing="1" w:after="100" w:afterAutospacing="1" w:line="420" w:lineRule="atLeast"/>
+        <w:rPr>
+          <w:rFonts w:ascii="Segoe UI" w:eastAsia="Times New Roman" w:hAnsi="Segoe UI" w:cs="Segoe UI"/>
+          <w:color w:val="666655"/>
+          <w:sz w:val="24"/>
+          <w:szCs w:val="24"/>
+          <w:lang w:eastAsia="pt-BR"/>
+        </w:rPr>
+      </w:pPr>
+      <w:r>
+        <w:rPr>
+          <w:rFonts w:ascii="Segoe UI" w:eastAsia="Times New Roman" w:hAnsi="Segoe UI" w:cs="Segoe UI"/>
+          <w:color w:val="666655"/>
+          <w:sz w:val="24"/>
+          <w:szCs w:val="24"/>
+          <w:lang w:eastAsia="pt-BR"/>
+        </w:rPr>
+        <w:t>Verificando guia de Acessibilidade</w:t>
+      </w:r>
+    </w:p>
+    <w:p>
+      <w:pPr>
+        <w:shd w:val="clear" w:color="auto" w:fill="FFFFFF"/>
+        <w:spacing w:before="100" w:beforeAutospacing="1" w:after="100" w:afterAutospacing="1" w:line="420" w:lineRule="atLeast"/>
+        <w:rPr>
+          <w:rFonts w:ascii="Segoe UI" w:eastAsia="Times New Roman" w:hAnsi="Segoe UI" w:cs="Segoe UI"/>
+          <w:color w:val="666655"/>
+          <w:sz w:val="24"/>
+          <w:szCs w:val="24"/>
+          <w:lang w:eastAsia="pt-BR"/>
+        </w:rPr>
+      </w:pPr>
+      <w:hyperlink r:id="rId15" w:history="1">
+        <w:r>
+          <w:rPr>
+            <w:rStyle w:val="Hyperlink"/>
+            <w:rFonts w:ascii="Segoe UI" w:eastAsia="Times New Roman" w:hAnsi="Segoe UI" w:cs="Segoe UI"/>
+            <w:sz w:val="24"/>
+            <w:szCs w:val="24"/>
+            <w:lang w:eastAsia="pt-BR"/>
+          </w:rPr>
+          <w:t>https://www.sidi.org.br/guiadeacessibilidade/index.html#requisitos</w:t>
+        </w:r>
+      </w:hyperlink>
+    </w:p>
+    <w:p>
+      <w:pPr>
+        <w:shd w:val="clear" w:color="auto" w:fill="FFFFFF"/>
+        <w:spacing w:before="100" w:beforeAutospacing="1" w:after="100" w:afterAutospacing="1" w:line="420" w:lineRule="atLeast"/>
+        <w:rPr>
+          <w:rFonts w:ascii="Segoe UI" w:eastAsia="Times New Roman" w:hAnsi="Segoe UI" w:cs="Segoe UI"/>
+          <w:color w:val="666655"/>
+          <w:sz w:val="24"/>
+          <w:szCs w:val="24"/>
+          <w:lang w:eastAsia="pt-BR"/>
+        </w:rPr>
+      </w:pPr>
+      <w:r>
+        <w:rPr>
+          <w:rFonts w:ascii="Segoe UI" w:eastAsia="Times New Roman" w:hAnsi="Segoe UI" w:cs="Segoe UI"/>
+          <w:color w:val="666655"/>
+          <w:sz w:val="24"/>
+          <w:szCs w:val="24"/>
+          <w:lang w:eastAsia="pt-BR"/>
+        </w:rPr>
+        <w:t>Analise do aplicativo AUM</w:t>
+      </w:r>
+    </w:p>
+    <w:tbl>
+      <w:tblPr>
+        <w:tblStyle w:val="Tabelacomgrade"/>
+        <w:tblW w:w="0" w:type="auto"/>
+        <w:tblLook w:val="04A0" w:firstRow="1" w:lastRow="0" w:firstColumn="1" w:lastColumn="0" w:noHBand="0" w:noVBand="1"/>
+      </w:tblPr>
+      <w:tblGrid>
+        <w:gridCol w:w="2022"/>
+        <w:gridCol w:w="2023"/>
+        <w:gridCol w:w="3710"/>
+        <w:gridCol w:w="5739"/>
+        <w:gridCol w:w="1519"/>
+        <w:gridCol w:w="6583"/>
+        <w:gridCol w:w="3545"/>
+      </w:tblGrid>
+      <w:tr>
+        <w:trPr>
+          <w:trHeight w:val="333"/>
+        </w:trPr>
+        <w:tc>
+          <w:tcPr>
+            <w:tcW w:w="2022" w:type="dxa"/>
+          </w:tcPr>
+          <w:p>
+            <w:pPr>
+              <w:spacing w:before="100" w:beforeAutospacing="1" w:after="100" w:afterAutospacing="1" w:line="420" w:lineRule="atLeast"/>
+              <w:rPr>
+                <w:rFonts w:ascii="Segoe UI" w:eastAsia="Times New Roman" w:hAnsi="Segoe UI" w:cs="Segoe UI"/>
+                <w:color w:val="666655"/>
+                <w:sz w:val="24"/>
+                <w:szCs w:val="24"/>
+                <w:lang w:eastAsia="pt-BR"/>
+              </w:rPr>
+            </w:pPr>
+            <w:r>
+              <w:rPr>
+                <w:rFonts w:ascii="Segoe UI" w:eastAsia="Times New Roman" w:hAnsi="Segoe UI" w:cs="Segoe UI"/>
+                <w:color w:val="666655"/>
+                <w:sz w:val="24"/>
+                <w:szCs w:val="24"/>
+                <w:lang w:eastAsia="pt-BR"/>
+              </w:rPr>
+              <w:t>Requisito</w:t>
+            </w:r>
+          </w:p>
+        </w:tc>
+        <w:tc>
+          <w:tcPr>
+            <w:tcW w:w="2023" w:type="dxa"/>
+          </w:tcPr>
+          <w:p>
+            <w:pPr>
+              <w:spacing w:before="100" w:beforeAutospacing="1" w:after="100" w:afterAutospacing="1" w:line="420" w:lineRule="atLeast"/>
+              <w:rPr>
+                <w:rFonts w:ascii="Segoe UI" w:eastAsia="Times New Roman" w:hAnsi="Segoe UI" w:cs="Segoe UI"/>
+                <w:color w:val="666655"/>
+                <w:sz w:val="24"/>
+                <w:szCs w:val="24"/>
+                <w:lang w:eastAsia="pt-BR"/>
+              </w:rPr>
+            </w:pPr>
+            <w:r>
+              <w:rPr>
+                <w:rFonts w:ascii="Segoe UI" w:eastAsia="Times New Roman" w:hAnsi="Segoe UI" w:cs="Segoe UI"/>
+                <w:color w:val="666655"/>
+                <w:sz w:val="24"/>
+                <w:szCs w:val="24"/>
+                <w:lang w:eastAsia="pt-BR"/>
+              </w:rPr>
+              <w:t>Tipo</w:t>
+            </w:r>
+          </w:p>
+        </w:tc>
+        <w:tc>
+          <w:tcPr>
+            <w:tcW w:w="3710" w:type="dxa"/>
+          </w:tcPr>
+          <w:p>
+            <w:pPr>
+              <w:spacing w:before="100" w:beforeAutospacing="1" w:after="100" w:afterAutospacing="1" w:line="420" w:lineRule="atLeast"/>
+              <w:rPr>
+                <w:rFonts w:ascii="Segoe UI" w:eastAsia="Times New Roman" w:hAnsi="Segoe UI" w:cs="Segoe UI"/>
+                <w:color w:val="666655"/>
+                <w:sz w:val="24"/>
+                <w:szCs w:val="24"/>
+                <w:lang w:eastAsia="pt-BR"/>
+              </w:rPr>
+            </w:pPr>
+            <w:r>
+              <w:rPr>
+                <w:rFonts w:ascii="Segoe UI" w:eastAsia="Times New Roman" w:hAnsi="Segoe UI" w:cs="Segoe UI"/>
+                <w:color w:val="666655"/>
+                <w:sz w:val="24"/>
+                <w:szCs w:val="24"/>
+                <w:lang w:eastAsia="pt-BR"/>
+              </w:rPr>
+              <w:t>Descrição</w:t>
+            </w:r>
+          </w:p>
+        </w:tc>
+        <w:tc>
+          <w:tcPr>
+            <w:tcW w:w="5739" w:type="dxa"/>
+          </w:tcPr>
+          <w:p>
+            <w:pPr>
+              <w:spacing w:before="100" w:beforeAutospacing="1" w:after="100" w:afterAutospacing="1" w:line="420" w:lineRule="atLeast"/>
+              <w:rPr>
+                <w:rFonts w:ascii="Segoe UI" w:eastAsia="Times New Roman" w:hAnsi="Segoe UI" w:cs="Segoe UI"/>
+                <w:color w:val="666655"/>
+                <w:sz w:val="24"/>
+                <w:szCs w:val="24"/>
+                <w:lang w:eastAsia="pt-BR"/>
+              </w:rPr>
+            </w:pPr>
+            <w:r>
+              <w:rPr>
+                <w:rFonts w:ascii="Segoe UI" w:eastAsia="Times New Roman" w:hAnsi="Segoe UI" w:cs="Segoe UI"/>
+                <w:color w:val="666655"/>
+                <w:sz w:val="24"/>
+                <w:szCs w:val="24"/>
+                <w:lang w:eastAsia="pt-BR"/>
+              </w:rPr>
+              <w:t>Detalhes</w:t>
+            </w:r>
+          </w:p>
+        </w:tc>
+        <w:tc>
+          <w:tcPr>
+            <w:tcW w:w="1519" w:type="dxa"/>
+          </w:tcPr>
+          <w:p>
+            <w:pPr>
+              <w:spacing w:before="100" w:beforeAutospacing="1" w:after="100" w:afterAutospacing="1" w:line="420" w:lineRule="atLeast"/>
+              <w:rPr>
+                <w:rFonts w:ascii="Segoe UI" w:eastAsia="Times New Roman" w:hAnsi="Segoe UI" w:cs="Segoe UI"/>
+                <w:color w:val="666655"/>
+                <w:sz w:val="24"/>
+                <w:szCs w:val="24"/>
+                <w:lang w:eastAsia="pt-BR"/>
+              </w:rPr>
+            </w:pPr>
+            <w:r>
+              <w:rPr>
+                <w:rFonts w:ascii="Segoe UI" w:eastAsia="Times New Roman" w:hAnsi="Segoe UI" w:cs="Segoe UI"/>
+                <w:color w:val="666655"/>
+                <w:sz w:val="24"/>
+                <w:szCs w:val="24"/>
+                <w:lang w:eastAsia="pt-BR"/>
+              </w:rPr>
+              <w:t>Atendido</w:t>
+            </w:r>
+          </w:p>
+        </w:tc>
+        <w:tc>
+          <w:tcPr>
+            <w:tcW w:w="6583" w:type="dxa"/>
+          </w:tcPr>
+          <w:p>
+            <w:pPr>
+              <w:spacing w:before="100" w:beforeAutospacing="1" w:after="100" w:afterAutospacing="1" w:line="420" w:lineRule="atLeast"/>
+              <w:rPr>
+                <w:rFonts w:ascii="Segoe UI" w:eastAsia="Times New Roman" w:hAnsi="Segoe UI" w:cs="Segoe UI"/>
+                <w:color w:val="666655"/>
+                <w:sz w:val="24"/>
+                <w:szCs w:val="24"/>
+                <w:lang w:eastAsia="pt-BR"/>
+              </w:rPr>
+            </w:pPr>
+            <w:r>
+              <w:rPr>
+                <w:rFonts w:ascii="Segoe UI" w:eastAsia="Times New Roman" w:hAnsi="Segoe UI" w:cs="Segoe UI"/>
+                <w:color w:val="666655"/>
+                <w:sz w:val="24"/>
+                <w:szCs w:val="24"/>
+                <w:lang w:eastAsia="pt-BR"/>
+              </w:rPr>
+              <w:t>Como</w:t>
+            </w:r>
+          </w:p>
+        </w:tc>
+        <w:tc>
+          <w:tcPr>
+            <w:tcW w:w="3545" w:type="dxa"/>
+          </w:tcPr>
+          <w:p>
+            <w:pPr>
+              <w:spacing w:before="100" w:beforeAutospacing="1" w:after="100" w:afterAutospacing="1" w:line="420" w:lineRule="atLeast"/>
+              <w:rPr>
+                <w:rFonts w:ascii="Segoe UI" w:eastAsia="Times New Roman" w:hAnsi="Segoe UI" w:cs="Segoe UI"/>
+                <w:color w:val="666655"/>
+                <w:sz w:val="24"/>
+                <w:szCs w:val="24"/>
+                <w:lang w:eastAsia="pt-BR"/>
+              </w:rPr>
+            </w:pPr>
+            <w:r>
+              <w:rPr>
+                <w:rFonts w:ascii="Segoe UI" w:eastAsia="Times New Roman" w:hAnsi="Segoe UI" w:cs="Segoe UI"/>
+                <w:color w:val="666655"/>
+                <w:sz w:val="24"/>
+                <w:szCs w:val="24"/>
+                <w:lang w:eastAsia="pt-BR"/>
+              </w:rPr>
+              <w:t>Justificativa</w:t>
+            </w:r>
+          </w:p>
+        </w:tc>
+      </w:tr>
+      <w:tr>
+        <w:trPr>
+          <w:trHeight w:val="668"/>
+        </w:trPr>
+        <w:tc>
+          <w:tcPr>
+            <w:tcW w:w="2022" w:type="dxa"/>
+          </w:tcPr>
+          <w:p>
+            <w:pPr>
+              <w:spacing w:before="100" w:beforeAutospacing="1" w:after="100" w:afterAutospacing="1" w:line="420" w:lineRule="atLeast"/>
+              <w:rPr>
+                <w:rFonts w:ascii="Segoe UI" w:eastAsia="Times New Roman" w:hAnsi="Segoe UI" w:cs="Segoe UI"/>
+                <w:color w:val="666655"/>
+                <w:sz w:val="24"/>
+                <w:szCs w:val="24"/>
+                <w:lang w:eastAsia="pt-BR"/>
+              </w:rPr>
+            </w:pPr>
+            <w:r>
+              <w:rPr>
+                <w:rFonts w:ascii="Segoe UI" w:eastAsia="Times New Roman" w:hAnsi="Segoe UI" w:cs="Segoe UI"/>
+                <w:color w:val="666655"/>
+                <w:sz w:val="24"/>
+                <w:szCs w:val="24"/>
+                <w:lang w:eastAsia="pt-BR"/>
+              </w:rPr>
+              <w:t>R01</w:t>
+            </w:r>
+          </w:p>
+        </w:tc>
+        <w:tc>
+          <w:tcPr>
+            <w:tcW w:w="2023" w:type="dxa"/>
+          </w:tcPr>
+          <w:p>
+            <w:pPr>
+              <w:spacing w:before="100" w:beforeAutospacing="1" w:after="100" w:afterAutospacing="1" w:line="420" w:lineRule="atLeast"/>
+              <w:rPr>
+                <w:rFonts w:ascii="Segoe UI" w:eastAsia="Times New Roman" w:hAnsi="Segoe UI" w:cs="Segoe UI"/>
+                <w:color w:val="666655"/>
+                <w:sz w:val="24"/>
+                <w:szCs w:val="24"/>
+                <w:lang w:eastAsia="pt-BR"/>
+              </w:rPr>
+            </w:pPr>
+            <w:r>
+              <w:rPr>
+                <w:rFonts w:ascii="Segoe UI" w:eastAsia="Times New Roman" w:hAnsi="Segoe UI" w:cs="Segoe UI"/>
+                <w:color w:val="666655"/>
+                <w:sz w:val="24"/>
+                <w:szCs w:val="24"/>
+                <w:lang w:eastAsia="pt-BR"/>
+              </w:rPr>
+              <w:t>Desejável</w:t>
+            </w:r>
+          </w:p>
+        </w:tc>
+        <w:tc>
+          <w:tcPr>
+            <w:tcW w:w="3710" w:type="dxa"/>
+          </w:tcPr>
+          <w:p>
+            <w:pPr>
+              <w:spacing w:before="100" w:beforeAutospacing="1" w:after="100" w:afterAutospacing="1"/>
+              <w:jc w:val="both"/>
+              <w:rPr>
+                <w:rFonts w:ascii="Arial" w:eastAsia="Times New Roman" w:hAnsi="Arial" w:cs="Arial"/>
+                <w:color w:val="666655"/>
+                <w:sz w:val="16"/>
+                <w:szCs w:val="16"/>
+                <w:lang w:eastAsia="pt-BR"/>
+              </w:rPr>
+            </w:pPr>
+            <w:r>
+              <w:rPr>
+                <w:rFonts w:ascii="Arial" w:hAnsi="Arial" w:cs="Arial"/>
+                <w:color w:val="454D4E"/>
+                <w:sz w:val="16"/>
+                <w:szCs w:val="16"/>
+                <w:shd w:val="clear" w:color="auto" w:fill="FFFFFF"/>
+              </w:rPr>
+              <w:t>Os componentes e informações da interface devem contribuir diretamente para a funcionalidade da aplicação.</w:t>
+            </w:r>
+          </w:p>
+        </w:tc>
+        <w:tc>
+          <w:tcPr>
+            <w:tcW w:w="5739" w:type="dxa"/>
+          </w:tcPr>
+          <w:p>
+            <w:pPr>
+              <w:spacing w:before="100" w:beforeAutospacing="1" w:after="100" w:afterAutospacing="1"/>
+              <w:jc w:val="both"/>
+              <w:rPr>
+                <w:rFonts w:ascii="Arial" w:eastAsia="Times New Roman" w:hAnsi="Arial" w:cs="Arial"/>
+                <w:color w:val="666655"/>
+                <w:sz w:val="16"/>
+                <w:szCs w:val="16"/>
+                <w:lang w:eastAsia="pt-BR"/>
+              </w:rPr>
+            </w:pPr>
+            <w:r>
+              <w:rPr>
+                <w:rFonts w:ascii="Arial" w:hAnsi="Arial" w:cs="Arial"/>
+                <w:color w:val="454D4E"/>
+                <w:sz w:val="16"/>
+                <w:szCs w:val="16"/>
+                <w:shd w:val="clear" w:color="auto" w:fill="FFFFFF"/>
+              </w:rPr>
+              <w:t>Não utilizar componentes com propósito apenas estético pois isso aumenta a quantidade de informações para o usuário com deficiência visual memorizar quando explora e interage com a interface, aumentando a carga cognitiva.</w:t>
+            </w:r>
+          </w:p>
+        </w:tc>
+        <w:tc>
+          <w:tcPr>
+            <w:tcW w:w="1519" w:type="dxa"/>
+          </w:tcPr>
+          <w:p>
+            <w:pPr>
+              <w:spacing w:before="100" w:beforeAutospacing="1" w:after="100" w:afterAutospacing="1" w:line="420" w:lineRule="atLeast"/>
+              <w:rPr>
+                <w:rFonts w:ascii="Segoe UI" w:eastAsia="Times New Roman" w:hAnsi="Segoe UI" w:cs="Segoe UI"/>
+                <w:color w:val="666655"/>
+                <w:sz w:val="24"/>
+                <w:szCs w:val="24"/>
+                <w:lang w:eastAsia="pt-BR"/>
+              </w:rPr>
+            </w:pPr>
+            <w:r>
+              <w:rPr>
+                <w:rFonts w:ascii="Segoe UI" w:eastAsia="Times New Roman" w:hAnsi="Segoe UI" w:cs="Segoe UI"/>
+                <w:color w:val="666655"/>
+                <w:sz w:val="24"/>
+                <w:szCs w:val="24"/>
+                <w:lang w:eastAsia="pt-BR"/>
+              </w:rPr>
+              <w:t>Sim</w:t>
+            </w:r>
+          </w:p>
+        </w:tc>
+        <w:tc>
+          <w:tcPr>
+            <w:tcW w:w="6583" w:type="dxa"/>
+          </w:tcPr>
+          <w:p>
+            <w:pPr>
+              <w:spacing w:before="100" w:beforeAutospacing="1" w:after="100" w:afterAutospacing="1" w:line="420" w:lineRule="atLeast"/>
+              <w:rPr>
+                <w:rFonts w:ascii="Segoe UI" w:eastAsia="Times New Roman" w:hAnsi="Segoe UI" w:cs="Segoe UI"/>
+                <w:color w:val="666655"/>
+                <w:sz w:val="24"/>
+                <w:szCs w:val="24"/>
+                <w:lang w:eastAsia="pt-BR"/>
+              </w:rPr>
+            </w:pPr>
+            <w:r>
+              <w:rPr>
+                <w:rFonts w:ascii="Segoe UI" w:eastAsia="Times New Roman" w:hAnsi="Segoe UI" w:cs="Segoe UI"/>
+                <w:color w:val="666655"/>
+                <w:sz w:val="24"/>
+                <w:szCs w:val="24"/>
+                <w:lang w:eastAsia="pt-BR"/>
+              </w:rPr>
+              <w:t>Removido Tela de Boas vindas</w:t>
+            </w:r>
+          </w:p>
+        </w:tc>
+        <w:tc>
+          <w:tcPr>
+            <w:tcW w:w="3545" w:type="dxa"/>
+          </w:tcPr>
+          <w:p>
+            <w:pPr>
+              <w:spacing w:before="100" w:beforeAutospacing="1" w:after="100" w:afterAutospacing="1" w:line="420" w:lineRule="atLeast"/>
+              <w:rPr>
+                <w:rFonts w:ascii="Segoe UI" w:eastAsia="Times New Roman" w:hAnsi="Segoe UI" w:cs="Segoe UI"/>
+                <w:color w:val="666655"/>
+                <w:sz w:val="24"/>
+                <w:szCs w:val="24"/>
+                <w:lang w:eastAsia="pt-BR"/>
+              </w:rPr>
+            </w:pPr>
+          </w:p>
+        </w:tc>
+      </w:tr>
+      <w:tr>
+        <w:trPr>
+          <w:trHeight w:val="668"/>
+        </w:trPr>
+        <w:tc>
+          <w:tcPr>
+            <w:tcW w:w="2022" w:type="dxa"/>
+          </w:tcPr>
+          <w:p>
+            <w:pPr>
+              <w:spacing w:before="100" w:beforeAutospacing="1" w:after="100" w:afterAutospacing="1" w:line="420" w:lineRule="atLeast"/>
+              <w:rPr>
+                <w:rFonts w:ascii="Segoe UI" w:eastAsia="Times New Roman" w:hAnsi="Segoe UI" w:cs="Segoe UI"/>
+                <w:color w:val="666655"/>
+                <w:sz w:val="24"/>
+                <w:szCs w:val="24"/>
+                <w:lang w:eastAsia="pt-BR"/>
+              </w:rPr>
+            </w:pPr>
+            <w:r>
+              <w:rPr>
+                <w:rFonts w:ascii="Segoe UI" w:eastAsia="Times New Roman" w:hAnsi="Segoe UI" w:cs="Segoe UI"/>
+                <w:color w:val="666655"/>
+                <w:sz w:val="24"/>
+                <w:szCs w:val="24"/>
+                <w:lang w:eastAsia="pt-BR"/>
+              </w:rPr>
+              <w:t>R02</w:t>
+            </w:r>
+          </w:p>
+        </w:tc>
+        <w:tc>
+          <w:tcPr>
+            <w:tcW w:w="2023" w:type="dxa"/>
+          </w:tcPr>
+          <w:p>
+            <w:pPr>
+              <w:spacing w:before="100" w:beforeAutospacing="1" w:after="100" w:afterAutospacing="1" w:line="420" w:lineRule="atLeast"/>
+              <w:rPr>
+                <w:rFonts w:ascii="Segoe UI" w:eastAsia="Times New Roman" w:hAnsi="Segoe UI" w:cs="Segoe UI"/>
+                <w:color w:val="666655"/>
+                <w:sz w:val="24"/>
+                <w:szCs w:val="24"/>
+                <w:lang w:eastAsia="pt-BR"/>
+              </w:rPr>
+            </w:pPr>
+            <w:r>
+              <w:rPr>
+                <w:rFonts w:ascii="Segoe UI" w:eastAsia="Times New Roman" w:hAnsi="Segoe UI" w:cs="Segoe UI"/>
+                <w:color w:val="666655"/>
+                <w:sz w:val="24"/>
+                <w:szCs w:val="24"/>
+                <w:lang w:eastAsia="pt-BR"/>
+              </w:rPr>
+              <w:t>Mandatório</w:t>
+            </w:r>
+          </w:p>
+        </w:tc>
+        <w:tc>
+          <w:tcPr>
+            <w:tcW w:w="3710" w:type="dxa"/>
+          </w:tcPr>
+          <w:p>
+            <w:pPr>
+              <w:spacing w:before="100" w:beforeAutospacing="1" w:after="100" w:afterAutospacing="1"/>
+              <w:jc w:val="both"/>
+              <w:rPr>
+                <w:rFonts w:ascii="Arial" w:hAnsi="Arial" w:cs="Arial"/>
+                <w:color w:val="454D4E"/>
+                <w:sz w:val="16"/>
+                <w:szCs w:val="16"/>
+                <w:shd w:val="clear" w:color="auto" w:fill="FFFFFF"/>
+              </w:rPr>
+            </w:pPr>
+            <w:r>
+              <w:rPr>
+                <w:rFonts w:ascii="Arial" w:hAnsi="Arial" w:cs="Arial"/>
+                <w:color w:val="454D4E"/>
+                <w:sz w:val="16"/>
+                <w:szCs w:val="16"/>
+                <w:shd w:val="clear" w:color="auto" w:fill="FFFFFF"/>
+              </w:rPr>
+              <w:t>Os componentes da interface devem ser entendidos sem a utilização de cores.</w:t>
+            </w:r>
+          </w:p>
+        </w:tc>
+        <w:tc>
+          <w:tcPr>
+            <w:tcW w:w="5739" w:type="dxa"/>
+          </w:tcPr>
+          <w:p>
+            <w:pPr>
+              <w:spacing w:before="100" w:beforeAutospacing="1" w:after="100" w:afterAutospacing="1"/>
+              <w:jc w:val="both"/>
+              <w:rPr>
+                <w:rFonts w:ascii="Arial" w:hAnsi="Arial" w:cs="Arial"/>
+                <w:color w:val="454D4E"/>
+                <w:sz w:val="16"/>
+                <w:szCs w:val="16"/>
+                <w:shd w:val="clear" w:color="auto" w:fill="FFFFFF"/>
+              </w:rPr>
+            </w:pPr>
+            <w:r>
+              <w:rPr>
+                <w:rFonts w:ascii="Arial" w:hAnsi="Arial" w:cs="Arial"/>
+                <w:color w:val="454D4E"/>
+                <w:sz w:val="16"/>
+                <w:szCs w:val="16"/>
+                <w:shd w:val="clear" w:color="auto" w:fill="FFFFFF"/>
+              </w:rPr>
+              <w:t>Não utilizar apenas cores para identificar ou indicar a funcionalidade de componentes. Tanto o entendimento quanto a interação de usuários, sobretudo com perda parcial da visão ou daltônicos, podem ser prejudicados.</w:t>
+            </w:r>
+          </w:p>
+        </w:tc>
+        <w:tc>
+          <w:tcPr>
+            <w:tcW w:w="1519" w:type="dxa"/>
+          </w:tcPr>
+          <w:p>
+            <w:pPr>
+              <w:spacing w:before="100" w:beforeAutospacing="1" w:after="100" w:afterAutospacing="1" w:line="420" w:lineRule="atLeast"/>
+              <w:rPr>
+                <w:rFonts w:ascii="Segoe UI" w:eastAsia="Times New Roman" w:hAnsi="Segoe UI" w:cs="Segoe UI"/>
+                <w:color w:val="666655"/>
+                <w:sz w:val="24"/>
+                <w:szCs w:val="24"/>
+                <w:lang w:eastAsia="pt-BR"/>
+              </w:rPr>
+            </w:pPr>
+            <w:r>
+              <w:rPr>
+                <w:rFonts w:ascii="Segoe UI" w:eastAsia="Times New Roman" w:hAnsi="Segoe UI" w:cs="Segoe UI"/>
+                <w:color w:val="666655"/>
+                <w:sz w:val="24"/>
+                <w:szCs w:val="24"/>
+                <w:lang w:eastAsia="pt-BR"/>
+              </w:rPr>
+              <w:t>Parcial</w:t>
+            </w:r>
+          </w:p>
+        </w:tc>
+        <w:tc>
+          <w:tcPr>
+            <w:tcW w:w="6583" w:type="dxa"/>
+          </w:tcPr>
+          <w:p>
+            <w:pPr>
+              <w:spacing w:before="100" w:beforeAutospacing="1" w:after="100" w:afterAutospacing="1" w:line="420" w:lineRule="atLeast"/>
+              <w:rPr>
+                <w:rFonts w:ascii="Segoe UI" w:eastAsia="Times New Roman" w:hAnsi="Segoe UI" w:cs="Segoe UI"/>
+                <w:color w:val="666655"/>
+                <w:sz w:val="24"/>
+                <w:szCs w:val="24"/>
+                <w:lang w:eastAsia="pt-BR"/>
+              </w:rPr>
+            </w:pPr>
+            <w:r>
+              <w:rPr>
+                <w:rFonts w:ascii="Segoe UI" w:eastAsia="Times New Roman" w:hAnsi="Segoe UI" w:cs="Segoe UI"/>
+                <w:color w:val="666655"/>
+                <w:sz w:val="24"/>
+                <w:szCs w:val="24"/>
+                <w:lang w:eastAsia="pt-BR"/>
+              </w:rPr>
+              <w:t xml:space="preserve">A </w:t>
+            </w:r>
+            <w:r>
+              <w:rPr>
+                <w:rFonts w:ascii="Segoe UI" w:eastAsia="Times New Roman" w:hAnsi="Segoe UI" w:cs="Segoe UI"/>
+                <w:color w:val="666655"/>
+                <w:sz w:val="24"/>
+                <w:szCs w:val="24"/>
+                <w:lang w:eastAsia="pt-BR"/>
+              </w:rPr>
+              <w:t>partir da</w:t>
+            </w:r>
+            <w:r>
+              <w:rPr>
+                <w:rFonts w:ascii="Segoe UI" w:eastAsia="Times New Roman" w:hAnsi="Segoe UI" w:cs="Segoe UI"/>
+                <w:color w:val="666655"/>
+                <w:sz w:val="24"/>
+                <w:szCs w:val="24"/>
+                <w:lang w:eastAsia="pt-BR"/>
+              </w:rPr>
+              <w:t xml:space="preserve"> </w:t>
+            </w:r>
+            <w:r>
+              <w:rPr>
+                <w:rFonts w:ascii="Segoe UI" w:eastAsia="Times New Roman" w:hAnsi="Segoe UI" w:cs="Segoe UI"/>
+                <w:color w:val="666655"/>
+                <w:sz w:val="24"/>
+                <w:szCs w:val="24"/>
+                <w:lang w:eastAsia="pt-BR"/>
+              </w:rPr>
+              <w:t>captura</w:t>
+            </w:r>
+            <w:r>
+              <w:rPr>
+                <w:rFonts w:ascii="Segoe UI" w:eastAsia="Times New Roman" w:hAnsi="Segoe UI" w:cs="Segoe UI"/>
+                <w:color w:val="666655"/>
+                <w:sz w:val="24"/>
+                <w:szCs w:val="24"/>
+                <w:lang w:eastAsia="pt-BR"/>
+              </w:rPr>
+              <w:t xml:space="preserve"> de tela verifica-se que apenas o uso da paleta de cores não é eficiente para daltônicos</w:t>
+            </w:r>
+            <w:r>
+              <w:rPr>
+                <w:rFonts w:ascii="Segoe UI" w:eastAsia="Times New Roman" w:hAnsi="Segoe UI" w:cs="Segoe UI"/>
+                <w:color w:val="666655"/>
+                <w:sz w:val="24"/>
+                <w:szCs w:val="24"/>
+                <w:lang w:eastAsia="pt-BR"/>
+              </w:rPr>
+              <w:t xml:space="preserve">. </w:t>
+            </w:r>
+            <w:hyperlink r:id="rId16" w:history="1">
+              <w:r>
+                <w:rPr>
+                  <w:rStyle w:val="Hyperlink"/>
+                  <w:rFonts w:ascii="Segoe UI" w:eastAsia="Times New Roman" w:hAnsi="Segoe UI" w:cs="Segoe UI"/>
+                  <w:sz w:val="24"/>
+                  <w:szCs w:val="24"/>
+                  <w:lang w:eastAsia="pt-BR"/>
+                </w:rPr>
+                <w:t>https://carlos-andrade-aum.blogspot.com/p/testes-realizados-atraves-do-aplicativo.html</w:t>
+              </w:r>
+            </w:hyperlink>
+          </w:p>
+        </w:tc>
+        <w:tc>
+          <w:tcPr>
+            <w:tcW w:w="3545" w:type="dxa"/>
+          </w:tcPr>
+          <w:p>
+            <w:pPr>
+              <w:spacing w:before="100" w:beforeAutospacing="1" w:after="100" w:afterAutospacing="1" w:line="420" w:lineRule="atLeast"/>
+              <w:rPr>
+                <w:rFonts w:ascii="Segoe UI" w:eastAsia="Times New Roman" w:hAnsi="Segoe UI" w:cs="Segoe UI"/>
+                <w:color w:val="666655"/>
+                <w:sz w:val="24"/>
+                <w:szCs w:val="24"/>
+                <w:lang w:eastAsia="pt-BR"/>
+              </w:rPr>
+            </w:pPr>
+            <w:r>
+              <w:rPr>
+                <w:rFonts w:ascii="Segoe UI" w:eastAsia="Times New Roman" w:hAnsi="Segoe UI" w:cs="Segoe UI"/>
+                <w:color w:val="666655"/>
+                <w:sz w:val="24"/>
+                <w:szCs w:val="24"/>
+                <w:lang w:eastAsia="pt-BR"/>
+              </w:rPr>
+              <w:t>A paleta de cores para identificar medicamentos</w:t>
+            </w:r>
+          </w:p>
+        </w:tc>
+      </w:tr>
+      <w:tr>
+        <w:trPr>
+          <w:trHeight w:val="668"/>
+        </w:trPr>
+        <w:tc>
+          <w:tcPr>
+            <w:tcW w:w="2022" w:type="dxa"/>
+          </w:tcPr>
+          <w:p>
+            <w:pPr>
+              <w:spacing w:before="100" w:beforeAutospacing="1" w:after="100" w:afterAutospacing="1" w:line="420" w:lineRule="atLeast"/>
+              <w:rPr>
+                <w:rFonts w:ascii="Segoe UI" w:eastAsia="Times New Roman" w:hAnsi="Segoe UI" w:cs="Segoe UI"/>
+                <w:color w:val="666655"/>
+                <w:sz w:val="24"/>
+                <w:szCs w:val="24"/>
+                <w:lang w:eastAsia="pt-BR"/>
+              </w:rPr>
+            </w:pPr>
+            <w:r>
+              <w:rPr>
+                <w:rFonts w:ascii="Segoe UI" w:eastAsia="Times New Roman" w:hAnsi="Segoe UI" w:cs="Segoe UI"/>
+                <w:color w:val="666655"/>
+                <w:sz w:val="24"/>
+                <w:szCs w:val="24"/>
+                <w:lang w:eastAsia="pt-BR"/>
+              </w:rPr>
+              <w:t>R03</w:t>
+            </w:r>
+          </w:p>
+        </w:tc>
+        <w:tc>
+          <w:tcPr>
+            <w:tcW w:w="2023" w:type="dxa"/>
+          </w:tcPr>
+          <w:p>
+            <w:pPr>
+              <w:spacing w:before="100" w:beforeAutospacing="1" w:after="100" w:afterAutospacing="1" w:line="420" w:lineRule="atLeast"/>
+              <w:rPr>
+                <w:rFonts w:ascii="Segoe UI" w:eastAsia="Times New Roman" w:hAnsi="Segoe UI" w:cs="Segoe UI"/>
+                <w:color w:val="666655"/>
+                <w:sz w:val="24"/>
+                <w:szCs w:val="24"/>
+                <w:lang w:eastAsia="pt-BR"/>
+              </w:rPr>
+            </w:pPr>
+            <w:r>
+              <w:rPr>
+                <w:rFonts w:ascii="Segoe UI" w:eastAsia="Times New Roman" w:hAnsi="Segoe UI" w:cs="Segoe UI"/>
+                <w:color w:val="666655"/>
+                <w:sz w:val="24"/>
+                <w:szCs w:val="24"/>
+                <w:lang w:eastAsia="pt-BR"/>
+              </w:rPr>
+              <w:t>Mandatório</w:t>
+            </w:r>
+          </w:p>
+        </w:tc>
+        <w:tc>
+          <w:tcPr>
+            <w:tcW w:w="3710" w:type="dxa"/>
+          </w:tcPr>
+          <w:p>
+            <w:pPr>
+              <w:spacing w:before="100" w:beforeAutospacing="1" w:after="100" w:afterAutospacing="1"/>
+              <w:jc w:val="both"/>
+              <w:rPr>
+                <w:rFonts w:ascii="Arial" w:hAnsi="Arial" w:cs="Arial"/>
+                <w:color w:val="454D4E"/>
+                <w:sz w:val="16"/>
+                <w:szCs w:val="16"/>
+                <w:shd w:val="clear" w:color="auto" w:fill="FFFFFF"/>
+              </w:rPr>
+            </w:pPr>
+            <w:r>
+              <w:rPr>
+                <w:rFonts w:ascii="Arial" w:hAnsi="Arial" w:cs="Arial"/>
+                <w:color w:val="454D4E"/>
+                <w:sz w:val="16"/>
+                <w:szCs w:val="16"/>
+                <w:shd w:val="clear" w:color="auto" w:fill="FFFFFF"/>
+              </w:rPr>
+              <w:t>Os componentes da interface devem utilizar cores com alto contraste em relação ao plano de fundo.</w:t>
+            </w:r>
+          </w:p>
+        </w:tc>
+        <w:tc>
+          <w:tcPr>
+            <w:tcW w:w="5739" w:type="dxa"/>
+          </w:tcPr>
+          <w:p>
+            <w:pPr>
+              <w:spacing w:before="100" w:beforeAutospacing="1" w:after="100" w:afterAutospacing="1"/>
+              <w:jc w:val="both"/>
+              <w:rPr>
+                <w:rFonts w:ascii="Arial" w:hAnsi="Arial" w:cs="Arial"/>
+                <w:color w:val="454D4E"/>
+                <w:sz w:val="16"/>
+                <w:szCs w:val="16"/>
+                <w:shd w:val="clear" w:color="auto" w:fill="FFFFFF"/>
+              </w:rPr>
+            </w:pPr>
+            <w:r>
+              <w:rPr>
+                <w:rFonts w:ascii="Arial" w:hAnsi="Arial" w:cs="Arial"/>
+                <w:color w:val="454D4E"/>
+                <w:sz w:val="16"/>
+                <w:szCs w:val="16"/>
+                <w:shd w:val="clear" w:color="auto" w:fill="FFFFFF"/>
+              </w:rPr>
+              <w:t>A falta de alto contraste entre os componentes pode fazer usuários com perda parcial da visão ignorá-los. O contraste pode ser verificado por várias ferramentas, como a</w:t>
+            </w:r>
+            <w:r>
+              <w:rPr>
+                <w:rFonts w:ascii="Arial" w:hAnsi="Arial" w:cs="Arial"/>
+                <w:color w:val="454D4E"/>
+                <w:sz w:val="16"/>
+                <w:szCs w:val="16"/>
+                <w:shd w:val="clear" w:color="auto" w:fill="FFFFFF"/>
+              </w:rPr>
+              <w:t xml:space="preserve"> </w:t>
+            </w:r>
+            <w:hyperlink r:id="rId17" w:history="1">
+              <w:r>
+                <w:rPr>
+                  <w:rStyle w:val="Hyperlink"/>
+                  <w:rFonts w:ascii="Arial" w:hAnsi="Arial" w:cs="Arial"/>
+                  <w:sz w:val="16"/>
+                  <w:szCs w:val="16"/>
+                  <w:shd w:val="clear" w:color="auto" w:fill="FFFFFF"/>
+                </w:rPr>
+                <w:t>http://gmazzocato.altervista.org/colorwheel/wheel.php</w:t>
+              </w:r>
+            </w:hyperlink>
+          </w:p>
+        </w:tc>
+        <w:tc>
+          <w:tcPr>
+            <w:tcW w:w="1519" w:type="dxa"/>
+          </w:tcPr>
+          <w:p>
+            <w:pPr>
+              <w:spacing w:before="100" w:beforeAutospacing="1" w:after="100" w:afterAutospacing="1" w:line="420" w:lineRule="atLeast"/>
+              <w:rPr>
+                <w:rFonts w:ascii="Segoe UI" w:eastAsia="Times New Roman" w:hAnsi="Segoe UI" w:cs="Segoe UI"/>
+                <w:color w:val="666655"/>
+                <w:sz w:val="24"/>
+                <w:szCs w:val="24"/>
+                <w:lang w:eastAsia="pt-BR"/>
+              </w:rPr>
+            </w:pPr>
+            <w:r>
+              <w:rPr>
+                <w:rFonts w:ascii="Segoe UI" w:eastAsia="Times New Roman" w:hAnsi="Segoe UI" w:cs="Segoe UI"/>
+                <w:color w:val="666655"/>
+                <w:sz w:val="24"/>
+                <w:szCs w:val="24"/>
+                <w:lang w:eastAsia="pt-BR"/>
+              </w:rPr>
+              <w:t>Sim</w:t>
+            </w:r>
+          </w:p>
+        </w:tc>
+        <w:tc>
+          <w:tcPr>
+            <w:tcW w:w="6583" w:type="dxa"/>
+          </w:tcPr>
+          <w:p>
+            <w:pPr>
+              <w:spacing w:before="100" w:beforeAutospacing="1" w:after="100" w:afterAutospacing="1" w:line="420" w:lineRule="atLeast"/>
+              <w:rPr>
+                <w:rFonts w:ascii="Segoe UI" w:eastAsia="Times New Roman" w:hAnsi="Segoe UI" w:cs="Segoe UI"/>
+                <w:color w:val="666655"/>
+                <w:sz w:val="24"/>
+                <w:szCs w:val="24"/>
+                <w:lang w:eastAsia="pt-BR"/>
+              </w:rPr>
+            </w:pPr>
+            <w:bookmarkStart w:id="0" w:name="_GoBack"/>
+            <w:bookmarkEnd w:id="0"/>
+          </w:p>
+        </w:tc>
+        <w:tc>
+          <w:tcPr>
+            <w:tcW w:w="3545" w:type="dxa"/>
+          </w:tcPr>
+          <w:p>
+            <w:pPr>
+              <w:spacing w:before="100" w:beforeAutospacing="1" w:after="100" w:afterAutospacing="1" w:line="420" w:lineRule="atLeast"/>
+              <w:rPr>
+                <w:rFonts w:ascii="Segoe UI" w:eastAsia="Times New Roman" w:hAnsi="Segoe UI" w:cs="Segoe UI"/>
+                <w:color w:val="666655"/>
+                <w:sz w:val="24"/>
+                <w:szCs w:val="24"/>
+                <w:lang w:eastAsia="pt-BR"/>
+              </w:rPr>
+            </w:pPr>
+          </w:p>
+        </w:tc>
+      </w:tr>
+      <w:tr>
+        <w:trPr>
+          <w:trHeight w:val="668"/>
+        </w:trPr>
+        <w:tc>
+          <w:tcPr>
+            <w:tcW w:w="2022" w:type="dxa"/>
+          </w:tcPr>
+          <w:p>
+            <w:pPr>
+              <w:spacing w:before="100" w:beforeAutospacing="1" w:after="100" w:afterAutospacing="1" w:line="420" w:lineRule="atLeast"/>
+              <w:rPr>
+                <w:rFonts w:ascii="Segoe UI" w:eastAsia="Times New Roman" w:hAnsi="Segoe UI" w:cs="Segoe UI"/>
+                <w:color w:val="666655"/>
+                <w:sz w:val="24"/>
+                <w:szCs w:val="24"/>
+                <w:lang w:eastAsia="pt-BR"/>
+              </w:rPr>
+            </w:pPr>
+          </w:p>
+        </w:tc>
+        <w:tc>
+          <w:tcPr>
+            <w:tcW w:w="2023" w:type="dxa"/>
+          </w:tcPr>
+          <w:p>
+            <w:pPr>
+              <w:spacing w:before="100" w:beforeAutospacing="1" w:after="100" w:afterAutospacing="1" w:line="420" w:lineRule="atLeast"/>
+              <w:rPr>
+                <w:rFonts w:ascii="Segoe UI" w:eastAsia="Times New Roman" w:hAnsi="Segoe UI" w:cs="Segoe UI"/>
+                <w:color w:val="666655"/>
+                <w:sz w:val="24"/>
+                <w:szCs w:val="24"/>
+                <w:lang w:eastAsia="pt-BR"/>
+              </w:rPr>
+            </w:pPr>
+          </w:p>
+        </w:tc>
+        <w:tc>
+          <w:tcPr>
+            <w:tcW w:w="3710" w:type="dxa"/>
+          </w:tcPr>
+          <w:p>
+            <w:pPr>
+              <w:spacing w:before="100" w:beforeAutospacing="1" w:after="100" w:afterAutospacing="1"/>
+              <w:jc w:val="both"/>
+              <w:rPr>
+                <w:rFonts w:ascii="Arial" w:hAnsi="Arial" w:cs="Arial"/>
+                <w:color w:val="454D4E"/>
+                <w:sz w:val="16"/>
+                <w:szCs w:val="16"/>
+                <w:shd w:val="clear" w:color="auto" w:fill="FFFFFF"/>
+              </w:rPr>
+            </w:pPr>
+          </w:p>
+        </w:tc>
+        <w:tc>
+          <w:tcPr>
+            <w:tcW w:w="5739" w:type="dxa"/>
+          </w:tcPr>
+          <w:p>
+            <w:pPr>
+              <w:spacing w:before="100" w:beforeAutospacing="1" w:after="100" w:afterAutospacing="1"/>
+              <w:jc w:val="both"/>
+              <w:rPr>
+                <w:rFonts w:ascii="Arial" w:hAnsi="Arial" w:cs="Arial"/>
+                <w:color w:val="454D4E"/>
+                <w:sz w:val="16"/>
+                <w:szCs w:val="16"/>
+                <w:shd w:val="clear" w:color="auto" w:fill="FFFFFF"/>
+              </w:rPr>
+            </w:pPr>
+          </w:p>
+        </w:tc>
+        <w:tc>
+          <w:tcPr>
+            <w:tcW w:w="1519" w:type="dxa"/>
+          </w:tcPr>
+          <w:p>
+            <w:pPr>
+              <w:spacing w:before="100" w:beforeAutospacing="1" w:after="100" w:afterAutospacing="1" w:line="420" w:lineRule="atLeast"/>
+              <w:rPr>
+                <w:rFonts w:ascii="Segoe UI" w:eastAsia="Times New Roman" w:hAnsi="Segoe UI" w:cs="Segoe UI"/>
+                <w:color w:val="666655"/>
+                <w:sz w:val="24"/>
+                <w:szCs w:val="24"/>
+                <w:lang w:eastAsia="pt-BR"/>
+              </w:rPr>
+            </w:pPr>
+          </w:p>
+        </w:tc>
+        <w:tc>
+          <w:tcPr>
+            <w:tcW w:w="6583" w:type="dxa"/>
+          </w:tcPr>
+          <w:p>
+            <w:pPr>
+              <w:spacing w:before="100" w:beforeAutospacing="1" w:after="100" w:afterAutospacing="1" w:line="420" w:lineRule="atLeast"/>
+              <w:rPr>
+                <w:rFonts w:ascii="Segoe UI" w:eastAsia="Times New Roman" w:hAnsi="Segoe UI" w:cs="Segoe UI"/>
+                <w:color w:val="666655"/>
+                <w:sz w:val="24"/>
+                <w:szCs w:val="24"/>
+                <w:lang w:eastAsia="pt-BR"/>
+              </w:rPr>
+            </w:pPr>
+          </w:p>
+        </w:tc>
+        <w:tc>
+          <w:tcPr>
+            <w:tcW w:w="3545" w:type="dxa"/>
+          </w:tcPr>
+          <w:p>
+            <w:pPr>
+              <w:spacing w:before="100" w:beforeAutospacing="1" w:after="100" w:afterAutospacing="1" w:line="420" w:lineRule="atLeast"/>
+              <w:rPr>
+                <w:rFonts w:ascii="Segoe UI" w:eastAsia="Times New Roman" w:hAnsi="Segoe UI" w:cs="Segoe UI"/>
+                <w:color w:val="666655"/>
+                <w:sz w:val="24"/>
+                <w:szCs w:val="24"/>
+                <w:lang w:eastAsia="pt-BR"/>
+              </w:rPr>
+            </w:pPr>
+          </w:p>
+        </w:tc>
+      </w:tr>
+      <w:tr>
+        <w:trPr>
+          <w:trHeight w:val="668"/>
+        </w:trPr>
+        <w:tc>
+          <w:tcPr>
+            <w:tcW w:w="2022" w:type="dxa"/>
+          </w:tcPr>
+          <w:p>
+            <w:pPr>
+              <w:spacing w:before="100" w:beforeAutospacing="1" w:after="100" w:afterAutospacing="1" w:line="420" w:lineRule="atLeast"/>
+              <w:rPr>
+                <w:rFonts w:ascii="Segoe UI" w:eastAsia="Times New Roman" w:hAnsi="Segoe UI" w:cs="Segoe UI"/>
+                <w:color w:val="666655"/>
+                <w:sz w:val="24"/>
+                <w:szCs w:val="24"/>
+                <w:lang w:eastAsia="pt-BR"/>
+              </w:rPr>
+            </w:pPr>
+          </w:p>
+        </w:tc>
+        <w:tc>
+          <w:tcPr>
+            <w:tcW w:w="2023" w:type="dxa"/>
+          </w:tcPr>
+          <w:p>
+            <w:pPr>
+              <w:spacing w:before="100" w:beforeAutospacing="1" w:after="100" w:afterAutospacing="1" w:line="420" w:lineRule="atLeast"/>
+              <w:rPr>
+                <w:rFonts w:ascii="Segoe UI" w:eastAsia="Times New Roman" w:hAnsi="Segoe UI" w:cs="Segoe UI"/>
+                <w:color w:val="666655"/>
+                <w:sz w:val="24"/>
+                <w:szCs w:val="24"/>
+                <w:lang w:eastAsia="pt-BR"/>
+              </w:rPr>
+            </w:pPr>
+          </w:p>
+        </w:tc>
+        <w:tc>
+          <w:tcPr>
+            <w:tcW w:w="3710" w:type="dxa"/>
+          </w:tcPr>
+          <w:p>
+            <w:pPr>
+              <w:spacing w:before="100" w:beforeAutospacing="1" w:after="100" w:afterAutospacing="1"/>
+              <w:jc w:val="both"/>
+              <w:rPr>
+                <w:rFonts w:ascii="Arial" w:hAnsi="Arial" w:cs="Arial"/>
+                <w:color w:val="454D4E"/>
+                <w:sz w:val="16"/>
+                <w:szCs w:val="16"/>
+                <w:shd w:val="clear" w:color="auto" w:fill="FFFFFF"/>
+              </w:rPr>
+            </w:pPr>
+          </w:p>
+        </w:tc>
+        <w:tc>
+          <w:tcPr>
+            <w:tcW w:w="5739" w:type="dxa"/>
+          </w:tcPr>
+          <w:p>
+            <w:pPr>
+              <w:spacing w:before="100" w:beforeAutospacing="1" w:after="100" w:afterAutospacing="1"/>
+              <w:jc w:val="both"/>
+              <w:rPr>
+                <w:rFonts w:ascii="Arial" w:hAnsi="Arial" w:cs="Arial"/>
+                <w:color w:val="454D4E"/>
+                <w:sz w:val="16"/>
+                <w:szCs w:val="16"/>
+                <w:shd w:val="clear" w:color="auto" w:fill="FFFFFF"/>
+              </w:rPr>
+            </w:pPr>
+          </w:p>
+        </w:tc>
+        <w:tc>
+          <w:tcPr>
+            <w:tcW w:w="1519" w:type="dxa"/>
+          </w:tcPr>
+          <w:p>
+            <w:pPr>
+              <w:spacing w:before="100" w:beforeAutospacing="1" w:after="100" w:afterAutospacing="1" w:line="420" w:lineRule="atLeast"/>
+              <w:rPr>
+                <w:rFonts w:ascii="Segoe UI" w:eastAsia="Times New Roman" w:hAnsi="Segoe UI" w:cs="Segoe UI"/>
+                <w:color w:val="666655"/>
+                <w:sz w:val="24"/>
+                <w:szCs w:val="24"/>
+                <w:lang w:eastAsia="pt-BR"/>
+              </w:rPr>
+            </w:pPr>
+          </w:p>
+        </w:tc>
+        <w:tc>
+          <w:tcPr>
+            <w:tcW w:w="6583" w:type="dxa"/>
+          </w:tcPr>
+          <w:p>
+            <w:pPr>
+              <w:spacing w:before="100" w:beforeAutospacing="1" w:after="100" w:afterAutospacing="1" w:line="420" w:lineRule="atLeast"/>
+              <w:rPr>
+                <w:rFonts w:ascii="Segoe UI" w:eastAsia="Times New Roman" w:hAnsi="Segoe UI" w:cs="Segoe UI"/>
+                <w:color w:val="666655"/>
+                <w:sz w:val="24"/>
+                <w:szCs w:val="24"/>
+                <w:lang w:eastAsia="pt-BR"/>
+              </w:rPr>
+            </w:pPr>
+          </w:p>
+        </w:tc>
+        <w:tc>
+          <w:tcPr>
+            <w:tcW w:w="3545" w:type="dxa"/>
+          </w:tcPr>
+          <w:p>
+            <w:pPr>
+              <w:spacing w:before="100" w:beforeAutospacing="1" w:after="100" w:afterAutospacing="1" w:line="420" w:lineRule="atLeast"/>
+              <w:rPr>
+                <w:rFonts w:ascii="Segoe UI" w:eastAsia="Times New Roman" w:hAnsi="Segoe UI" w:cs="Segoe UI"/>
+                <w:color w:val="666655"/>
+                <w:sz w:val="24"/>
+                <w:szCs w:val="24"/>
+                <w:lang w:eastAsia="pt-BR"/>
+              </w:rPr>
+            </w:pPr>
+          </w:p>
+        </w:tc>
+      </w:tr>
+      <w:tr>
+        <w:trPr>
+          <w:trHeight w:val="668"/>
+        </w:trPr>
+        <w:tc>
+          <w:tcPr>
+            <w:tcW w:w="2022" w:type="dxa"/>
+          </w:tcPr>
+          <w:p>
+            <w:pPr>
+              <w:spacing w:before="100" w:beforeAutospacing="1" w:after="100" w:afterAutospacing="1" w:line="420" w:lineRule="atLeast"/>
+              <w:rPr>
+                <w:rFonts w:ascii="Segoe UI" w:eastAsia="Times New Roman" w:hAnsi="Segoe UI" w:cs="Segoe UI"/>
+                <w:color w:val="666655"/>
+                <w:sz w:val="24"/>
+                <w:szCs w:val="24"/>
+                <w:lang w:eastAsia="pt-BR"/>
+              </w:rPr>
+            </w:pPr>
+          </w:p>
+        </w:tc>
+        <w:tc>
+          <w:tcPr>
+            <w:tcW w:w="2023" w:type="dxa"/>
+          </w:tcPr>
+          <w:p>
+            <w:pPr>
+              <w:spacing w:before="100" w:beforeAutospacing="1" w:after="100" w:afterAutospacing="1" w:line="420" w:lineRule="atLeast"/>
+              <w:rPr>
+                <w:rFonts w:ascii="Segoe UI" w:eastAsia="Times New Roman" w:hAnsi="Segoe UI" w:cs="Segoe UI"/>
+                <w:color w:val="666655"/>
+                <w:sz w:val="24"/>
+                <w:szCs w:val="24"/>
+                <w:lang w:eastAsia="pt-BR"/>
+              </w:rPr>
+            </w:pPr>
+          </w:p>
+        </w:tc>
+        <w:tc>
+          <w:tcPr>
+            <w:tcW w:w="3710" w:type="dxa"/>
+          </w:tcPr>
+          <w:p>
+            <w:pPr>
+              <w:spacing w:before="100" w:beforeAutospacing="1" w:after="100" w:afterAutospacing="1"/>
+              <w:jc w:val="both"/>
+              <w:rPr>
+                <w:rFonts w:ascii="Arial" w:hAnsi="Arial" w:cs="Arial"/>
+                <w:color w:val="454D4E"/>
+                <w:sz w:val="16"/>
+                <w:szCs w:val="16"/>
+                <w:shd w:val="clear" w:color="auto" w:fill="FFFFFF"/>
+              </w:rPr>
+            </w:pPr>
+          </w:p>
+        </w:tc>
+        <w:tc>
+          <w:tcPr>
+            <w:tcW w:w="5739" w:type="dxa"/>
+          </w:tcPr>
+          <w:p>
+            <w:pPr>
+              <w:spacing w:before="100" w:beforeAutospacing="1" w:after="100" w:afterAutospacing="1"/>
+              <w:jc w:val="both"/>
+              <w:rPr>
+                <w:rFonts w:ascii="Arial" w:hAnsi="Arial" w:cs="Arial"/>
+                <w:color w:val="454D4E"/>
+                <w:sz w:val="16"/>
+                <w:szCs w:val="16"/>
+                <w:shd w:val="clear" w:color="auto" w:fill="FFFFFF"/>
+              </w:rPr>
+            </w:pPr>
+          </w:p>
+        </w:tc>
+        <w:tc>
+          <w:tcPr>
+            <w:tcW w:w="1519" w:type="dxa"/>
+          </w:tcPr>
+          <w:p>
+            <w:pPr>
+              <w:spacing w:before="100" w:beforeAutospacing="1" w:after="100" w:afterAutospacing="1" w:line="420" w:lineRule="atLeast"/>
+              <w:rPr>
+                <w:rFonts w:ascii="Segoe UI" w:eastAsia="Times New Roman" w:hAnsi="Segoe UI" w:cs="Segoe UI"/>
+                <w:color w:val="666655"/>
+                <w:sz w:val="24"/>
+                <w:szCs w:val="24"/>
+                <w:lang w:eastAsia="pt-BR"/>
+              </w:rPr>
+            </w:pPr>
+          </w:p>
+        </w:tc>
+        <w:tc>
+          <w:tcPr>
+            <w:tcW w:w="6583" w:type="dxa"/>
+          </w:tcPr>
+          <w:p>
+            <w:pPr>
+              <w:spacing w:before="100" w:beforeAutospacing="1" w:after="100" w:afterAutospacing="1" w:line="420" w:lineRule="atLeast"/>
+              <w:rPr>
+                <w:rFonts w:ascii="Segoe UI" w:eastAsia="Times New Roman" w:hAnsi="Segoe UI" w:cs="Segoe UI"/>
+                <w:color w:val="666655"/>
+                <w:sz w:val="24"/>
+                <w:szCs w:val="24"/>
+                <w:lang w:eastAsia="pt-BR"/>
+              </w:rPr>
+            </w:pPr>
+          </w:p>
+        </w:tc>
+        <w:tc>
+          <w:tcPr>
+            <w:tcW w:w="3545" w:type="dxa"/>
+          </w:tcPr>
+          <w:p>
+            <w:pPr>
+              <w:spacing w:before="100" w:beforeAutospacing="1" w:after="100" w:afterAutospacing="1" w:line="420" w:lineRule="atLeast"/>
+              <w:rPr>
+                <w:rFonts w:ascii="Segoe UI" w:eastAsia="Times New Roman" w:hAnsi="Segoe UI" w:cs="Segoe UI"/>
+                <w:color w:val="666655"/>
+                <w:sz w:val="24"/>
+                <w:szCs w:val="24"/>
+                <w:lang w:eastAsia="pt-BR"/>
+              </w:rPr>
+            </w:pPr>
+          </w:p>
+        </w:tc>
+      </w:tr>
+      <w:tr>
+        <w:trPr>
+          <w:trHeight w:val="668"/>
+        </w:trPr>
+        <w:tc>
+          <w:tcPr>
+            <w:tcW w:w="2022" w:type="dxa"/>
+          </w:tcPr>
+          <w:p>
+            <w:pPr>
+              <w:spacing w:before="100" w:beforeAutospacing="1" w:after="100" w:afterAutospacing="1" w:line="420" w:lineRule="atLeast"/>
+              <w:rPr>
+                <w:rFonts w:ascii="Segoe UI" w:eastAsia="Times New Roman" w:hAnsi="Segoe UI" w:cs="Segoe UI"/>
+                <w:color w:val="666655"/>
+                <w:sz w:val="24"/>
+                <w:szCs w:val="24"/>
+                <w:lang w:eastAsia="pt-BR"/>
+              </w:rPr>
+            </w:pPr>
+          </w:p>
+        </w:tc>
+        <w:tc>
+          <w:tcPr>
+            <w:tcW w:w="2023" w:type="dxa"/>
+          </w:tcPr>
+          <w:p>
+            <w:pPr>
+              <w:spacing w:before="100" w:beforeAutospacing="1" w:after="100" w:afterAutospacing="1" w:line="420" w:lineRule="atLeast"/>
+              <w:rPr>
+                <w:rFonts w:ascii="Segoe UI" w:eastAsia="Times New Roman" w:hAnsi="Segoe UI" w:cs="Segoe UI"/>
+                <w:color w:val="666655"/>
+                <w:sz w:val="24"/>
+                <w:szCs w:val="24"/>
+                <w:lang w:eastAsia="pt-BR"/>
+              </w:rPr>
+            </w:pPr>
+          </w:p>
+        </w:tc>
+        <w:tc>
+          <w:tcPr>
+            <w:tcW w:w="3710" w:type="dxa"/>
+          </w:tcPr>
+          <w:p>
+            <w:pPr>
+              <w:spacing w:before="100" w:beforeAutospacing="1" w:after="100" w:afterAutospacing="1"/>
+              <w:jc w:val="both"/>
+              <w:rPr>
+                <w:rFonts w:ascii="Arial" w:hAnsi="Arial" w:cs="Arial"/>
+                <w:color w:val="454D4E"/>
+                <w:sz w:val="16"/>
+                <w:szCs w:val="16"/>
+                <w:shd w:val="clear" w:color="auto" w:fill="FFFFFF"/>
+              </w:rPr>
+            </w:pPr>
+          </w:p>
+        </w:tc>
+        <w:tc>
+          <w:tcPr>
+            <w:tcW w:w="5739" w:type="dxa"/>
+          </w:tcPr>
+          <w:p>
+            <w:pPr>
+              <w:spacing w:before="100" w:beforeAutospacing="1" w:after="100" w:afterAutospacing="1"/>
+              <w:jc w:val="both"/>
+              <w:rPr>
+                <w:rFonts w:ascii="Arial" w:hAnsi="Arial" w:cs="Arial"/>
+                <w:color w:val="454D4E"/>
+                <w:sz w:val="16"/>
+                <w:szCs w:val="16"/>
+                <w:shd w:val="clear" w:color="auto" w:fill="FFFFFF"/>
+              </w:rPr>
+            </w:pPr>
+          </w:p>
+        </w:tc>
+        <w:tc>
+          <w:tcPr>
+            <w:tcW w:w="1519" w:type="dxa"/>
+          </w:tcPr>
+          <w:p>
+            <w:pPr>
+              <w:spacing w:before="100" w:beforeAutospacing="1" w:after="100" w:afterAutospacing="1" w:line="420" w:lineRule="atLeast"/>
+              <w:rPr>
+                <w:rFonts w:ascii="Segoe UI" w:eastAsia="Times New Roman" w:hAnsi="Segoe UI" w:cs="Segoe UI"/>
+                <w:color w:val="666655"/>
+                <w:sz w:val="24"/>
+                <w:szCs w:val="24"/>
+                <w:lang w:eastAsia="pt-BR"/>
+              </w:rPr>
+            </w:pPr>
+          </w:p>
+        </w:tc>
+        <w:tc>
+          <w:tcPr>
+            <w:tcW w:w="6583" w:type="dxa"/>
+          </w:tcPr>
+          <w:p>
+            <w:pPr>
+              <w:spacing w:before="100" w:beforeAutospacing="1" w:after="100" w:afterAutospacing="1" w:line="420" w:lineRule="atLeast"/>
+              <w:rPr>
+                <w:rFonts w:ascii="Segoe UI" w:eastAsia="Times New Roman" w:hAnsi="Segoe UI" w:cs="Segoe UI"/>
+                <w:color w:val="666655"/>
+                <w:sz w:val="24"/>
+                <w:szCs w:val="24"/>
+                <w:lang w:eastAsia="pt-BR"/>
+              </w:rPr>
+            </w:pPr>
+          </w:p>
+        </w:tc>
+        <w:tc>
+          <w:tcPr>
+            <w:tcW w:w="3545" w:type="dxa"/>
+          </w:tcPr>
+          <w:p>
+            <w:pPr>
+              <w:spacing w:before="100" w:beforeAutospacing="1" w:after="100" w:afterAutospacing="1" w:line="420" w:lineRule="atLeast"/>
+              <w:rPr>
+                <w:rFonts w:ascii="Segoe UI" w:eastAsia="Times New Roman" w:hAnsi="Segoe UI" w:cs="Segoe UI"/>
+                <w:color w:val="666655"/>
+                <w:sz w:val="24"/>
+                <w:szCs w:val="24"/>
+                <w:lang w:eastAsia="pt-BR"/>
+              </w:rPr>
+            </w:pPr>
+          </w:p>
+        </w:tc>
+      </w:tr>
+    </w:tbl>
+    <w:p>
+      <w:pPr>
+        <w:shd w:val="clear" w:color="auto" w:fill="FFFFFF"/>
+        <w:spacing w:before="100" w:beforeAutospacing="1" w:after="100" w:afterAutospacing="1" w:line="420" w:lineRule="atLeast"/>
+        <w:rPr>
+          <w:rFonts w:ascii="Segoe UI" w:eastAsia="Times New Roman" w:hAnsi="Segoe UI" w:cs="Segoe UI"/>
+          <w:color w:val="666655"/>
+          <w:sz w:val="24"/>
+          <w:szCs w:val="24"/>
+          <w:lang w:eastAsia="pt-BR"/>
+        </w:rPr>
+      </w:pPr>
+    </w:p>
+    <w:p>
+      <w:pPr>
+        <w:shd w:val="clear" w:color="auto" w:fill="FFFFFF"/>
+        <w:spacing w:before="100" w:beforeAutospacing="1" w:after="100" w:afterAutospacing="1" w:line="420" w:lineRule="atLeast"/>
+        <w:rPr>
+          <w:rFonts w:ascii="Lucida Sans Unicode" w:hAnsi="Lucida Sans Unicode" w:cs="Lucida Sans Unicode"/>
+          <w:color w:val="454D4E"/>
+          <w:shd w:val="clear" w:color="auto" w:fill="FFFFFF"/>
+        </w:rPr>
+      </w:pPr>
+    </w:p>
+    <w:p>
+      <w:pPr>
+        <w:shd w:val="clear" w:color="auto" w:fill="FFFFFF"/>
+        <w:spacing w:before="100" w:beforeAutospacing="1" w:after="100" w:afterAutospacing="1" w:line="420" w:lineRule="atLeast"/>
+        <w:rPr>
+          <w:rFonts w:ascii="Lucida Sans Unicode" w:hAnsi="Lucida Sans Unicode" w:cs="Lucida Sans Unicode"/>
+          <w:color w:val="454D4E"/>
+          <w:shd w:val="clear" w:color="auto" w:fill="FFFFFF"/>
+        </w:rPr>
+      </w:pPr>
+    </w:p>
+    <w:p>
+      <w:pPr>
+        <w:shd w:val="clear" w:color="auto" w:fill="FFFFFF"/>
+        <w:spacing w:before="100" w:beforeAutospacing="1" w:after="100" w:afterAutospacing="1" w:line="420" w:lineRule="atLeast"/>
+        <w:rPr>
+          <w:rFonts w:ascii="Lucida Sans Unicode" w:hAnsi="Lucida Sans Unicode" w:cs="Lucida Sans Unicode"/>
+          <w:color w:val="454D4E"/>
+          <w:shd w:val="clear" w:color="auto" w:fill="FFFFFF"/>
+        </w:rPr>
+      </w:pPr>
+    </w:p>
+    <w:p>
+      <w:pPr>
+        <w:shd w:val="clear" w:color="auto" w:fill="FFFFFF"/>
+        <w:spacing w:before="100" w:beforeAutospacing="1" w:after="100" w:afterAutospacing="1" w:line="420" w:lineRule="atLeast"/>
+        <w:rPr>
+          <w:rFonts w:ascii="Segoe UI" w:eastAsia="Times New Roman" w:hAnsi="Segoe UI" w:cs="Segoe UI"/>
+          <w:color w:val="666655"/>
+          <w:sz w:val="24"/>
+          <w:szCs w:val="24"/>
+          <w:lang w:eastAsia="pt-BR"/>
+        </w:rPr>
+      </w:pPr>
     </w:p>
     <w:p>
       <w:r>
@@ -2559,6 +4044,30 @@
       <w:szCs w:val="20"/>
     </w:rPr>
   </w:style>
+  <w:style w:type="character" w:customStyle="1" w:styleId="tag">
+    <w:name w:val="tag"/>
+    <w:basedOn w:val="Fontepargpadro"/>
+    <w:rsid w:val="00E833ED"/>
+  </w:style>
+  <w:style w:type="table" w:styleId="Tabelacomgrade">
+    <w:name w:val="Table Grid"/>
+    <w:basedOn w:val="Tabelanormal"/>
+    <w:uiPriority w:val="39"/>
+    <w:rsid w:val="00E833ED"/>
+    <w:pPr>
+      <w:spacing w:after="0" w:line="240" w:lineRule="auto"/>
+    </w:pPr>
+    <w:tblPr>
+      <w:tblBorders>
+        <w:top w:val="single" w:sz="4" w:space="0" w:color="auto"/>
+        <w:left w:val="single" w:sz="4" w:space="0" w:color="auto"/>
+        <w:bottom w:val="single" w:sz="4" w:space="0" w:color="auto"/>
+        <w:right w:val="single" w:sz="4" w:space="0" w:color="auto"/>
+        <w:insideH w:val="single" w:sz="4" w:space="0" w:color="auto"/>
+        <w:insideV w:val="single" w:sz="4" w:space="0" w:color="auto"/>
+      </w:tblBorders>
+    </w:tblPr>
+  </w:style>
 </w:styles>
 </file>
 

</xml_diff>